<commit_message>
add mo hinh MVC
</commit_message>
<xml_diff>
--- a/Sprint-2/Sprint2.docx
+++ b/Sprint-2/Sprint2.docx
@@ -3125,6 +3125,9 @@
     </w:p>
     <w:p>
       <w:r>
+        <w:rPr>
+          <w:noProof/>
+        </w:rPr>
         <w:drawing>
           <wp:inline distT="0" distB="0" distL="0" distR="0" wp14:anchorId="76B57683" wp14:editId="4AB67A4E">
             <wp:extent cx="6245602" cy="3352800"/>
@@ -3250,54 +3253,59 @@
     </w:p>
     <w:p>
       <w:pPr>
-        <w:jc w:val="center"/>
-        <w:rPr>
-          <w:lang w:val="vi-VN"/>
-        </w:rPr>
-      </w:pPr>
-      <w:r>
-        <w:rPr>
-          <w:color w:val="FF0000"/>
-          <w:lang w:val="vi-VN"/>
-        </w:rPr>
-        <w:t xml:space="preserve">&lt;&lt; HÌNH </w:t>
-      </w:r>
-      <w:r>
-        <w:rPr>
-          <w:color w:val="FF0000"/>
-          <w:lang w:val="vi-VN"/>
-        </w:rPr>
-        <w:t xml:space="preserve">VẼ </w:t>
-      </w:r>
-      <w:r>
-        <w:rPr>
-          <w:color w:val="FF0000"/>
-          <w:lang w:val="vi-VN"/>
-        </w:rPr>
-        <w:t xml:space="preserve">MINH HOẠ VÀ GIẢI THÍCH CÁC THÀNH PHẦN TRONG KIẾN TRÚC CỦA </w:t>
-      </w:r>
-      <w:r>
-        <w:rPr>
-          <w:color w:val="FF0000"/>
-          <w:lang w:val="vi-VN"/>
-        </w:rPr>
-        <w:t>PHẦN MỀM</w:t>
-      </w:r>
-      <w:r>
-        <w:rPr>
-          <w:color w:val="FF0000"/>
-          <w:lang w:val="vi-VN"/>
-        </w:rPr>
-        <w:t xml:space="preserve"> &gt;&gt;</w:t>
-      </w:r>
-    </w:p>
-    <w:p>
-      <w:pPr>
         <w:pStyle w:val="Heading2"/>
+        <w:rPr>
+          <w:lang w:val="en-US"/>
+        </w:rPr>
       </w:pPr>
       <w:bookmarkStart w:id="40" w:name="_i8xfh7o6y4wc" w:colFirst="0" w:colLast="0"/>
       <w:bookmarkEnd w:id="40"/>
       <w:r>
+        <w:rPr>
+          <w:lang w:val="en-US"/>
+        </w:rPr>
+        <w:drawing>
+          <wp:inline distT="0" distB="0" distL="0" distR="0" wp14:anchorId="5C133690" wp14:editId="0150FCFA">
+            <wp:extent cx="5733415" cy="4328795"/>
+            <wp:effectExtent l="0" t="0" r="635" b="0"/>
+            <wp:docPr id="1587683140" name="Picture 1"/>
+            <wp:cNvGraphicFramePr>
+              <a:graphicFrameLocks xmlns:a="http://schemas.openxmlformats.org/drawingml/2006/main" noChangeAspect="1"/>
+            </wp:cNvGraphicFramePr>
+            <a:graphic xmlns:a="http://schemas.openxmlformats.org/drawingml/2006/main">
+              <a:graphicData uri="http://schemas.openxmlformats.org/drawingml/2006/picture">
+                <pic:pic xmlns:pic="http://schemas.openxmlformats.org/drawingml/2006/picture">
+                  <pic:nvPicPr>
+                    <pic:cNvPr id="1587683140" name=""/>
+                    <pic:cNvPicPr/>
+                  </pic:nvPicPr>
+                  <pic:blipFill>
+                    <a:blip r:embed="rId14"/>
+                    <a:stretch>
+                      <a:fillRect/>
+                    </a:stretch>
+                  </pic:blipFill>
+                  <pic:spPr>
+                    <a:xfrm>
+                      <a:off x="0" y="0"/>
+                      <a:ext cx="5733415" cy="4328795"/>
+                    </a:xfrm>
+                    <a:prstGeom prst="rect">
+                      <a:avLst/>
+                    </a:prstGeom>
+                  </pic:spPr>
+                </pic:pic>
+              </a:graphicData>
+            </a:graphic>
+          </wp:inline>
+        </w:drawing>
+      </w:r>
+    </w:p>
+    <w:p>
+      <w:pPr>
+        <w:pStyle w:val="Heading2"/>
+      </w:pPr>
+      <w:r>
         <w:t xml:space="preserve">2. </w:t>
       </w:r>
       <w:r>
@@ -3327,6 +3335,10 @@
       <w:bookmarkStart w:id="41" w:name="_otpijvv2ic6r" w:colFirst="0" w:colLast="0"/>
       <w:bookmarkEnd w:id="41"/>
       <w:r>
+        <w:rPr>
+          <w:noProof/>
+        </w:rPr>
+        <w:lastRenderedPageBreak/>
         <w:drawing>
           <wp:inline distT="0" distB="0" distL="0" distR="0" wp14:anchorId="400C27E8" wp14:editId="488E6520">
             <wp:extent cx="5733415" cy="3260725"/>
@@ -3343,7 +3355,7 @@
                     <pic:cNvPicPr/>
                   </pic:nvPicPr>
                   <pic:blipFill>
-                    <a:blip r:embed="rId14"/>
+                    <a:blip r:embed="rId15"/>
                     <a:stretch>
                       <a:fillRect/>
                     </a:stretch>
@@ -3620,7 +3632,6 @@
           <w:sz w:val="30"/>
           <w:szCs w:val="30"/>
         </w:rPr>
-        <w:lastRenderedPageBreak/>
         <w:t>3.2 Mối liên kết</w:t>
       </w:r>
     </w:p>
@@ -3779,6 +3790,7 @@
           <w:sz w:val="30"/>
           <w:szCs w:val="30"/>
         </w:rPr>
+        <w:lastRenderedPageBreak/>
         <w:t>3.3 Chuyển sang quan hệ</w:t>
       </w:r>
     </w:p>
@@ -4120,7 +4132,6 @@
         <w:rPr>
           <w:highlight w:val="white"/>
         </w:rPr>
-        <w:lastRenderedPageBreak/>
         <w:t>id xác định một lớp học duy nhất gồm thông tin lớp học: tên lớp, email, hình đại diện, trạng thái lớp học, địa chỉ, thời gian tạo, thời gian chỉnh sửa, xóa mềm.</w:t>
       </w:r>
     </w:p>
@@ -4151,6 +4162,7 @@
           <w:sz w:val="28"/>
           <w:szCs w:val="28"/>
         </w:rPr>
+        <w:lastRenderedPageBreak/>
         <w:t>3.4.2 Xét các dạng chuẩn</w:t>
       </w:r>
     </w:p>
@@ -4559,7 +4571,6 @@
           <w:sz w:val="30"/>
           <w:szCs w:val="30"/>
         </w:rPr>
-        <w:lastRenderedPageBreak/>
         <w:t xml:space="preserve">3.5 </w:t>
       </w:r>
       <w:r>
@@ -4635,6 +4646,7 @@
       <w:bookmarkStart w:id="50" w:name="_qegymxb7pnwf" w:colFirst="0" w:colLast="0"/>
       <w:bookmarkEnd w:id="50"/>
       <w:r>
+        <w:lastRenderedPageBreak/>
         <w:t xml:space="preserve">4. </w:t>
       </w:r>
       <w:r>
@@ -4703,7 +4715,7 @@
         </w:rPr>
         <w:t xml:space="preserve">CÓ THỂ SỬ DỤNG MỘT SỐ NỀN TẢNG CHO PHÉP THIẾT KẾ GIAO DIỆN NGƯỜI DÙNG NHƯ: </w:t>
       </w:r>
-      <w:hyperlink r:id="rId15" w:history="1">
+      <w:hyperlink r:id="rId16" w:history="1">
         <w:r>
           <w:rPr>
             <w:rStyle w:val="Hyperlink"/>
@@ -4727,7 +4739,7 @@
         </w:rPr>
         <w:t xml:space="preserve"> </w:t>
       </w:r>
-      <w:hyperlink r:id="rId16" w:history="1">
+      <w:hyperlink r:id="rId17" w:history="1">
         <w:r>
           <w:rPr>
             <w:rStyle w:val="Hyperlink"/>
@@ -4744,7 +4756,7 @@
         </w:rPr>
         <w:t xml:space="preserve">, </w:t>
       </w:r>
-      <w:hyperlink r:id="rId17" w:history="1">
+      <w:hyperlink r:id="rId18" w:history="1">
         <w:r>
           <w:rPr>
             <w:rStyle w:val="Hyperlink"/>
@@ -4761,7 +4773,7 @@
         </w:rPr>
         <w:t xml:space="preserve">, </w:t>
       </w:r>
-      <w:hyperlink r:id="rId18" w:history="1">
+      <w:hyperlink r:id="rId19" w:history="1">
         <w:r>
           <w:rPr>
             <w:rStyle w:val="Hyperlink"/>
@@ -4778,7 +4790,7 @@
         </w:rPr>
         <w:t xml:space="preserve">, </w:t>
       </w:r>
-      <w:hyperlink r:id="rId19" w:history="1">
+      <w:hyperlink r:id="rId20" w:history="1">
         <w:r>
           <w:rPr>
             <w:rStyle w:val="Hyperlink"/>
@@ -4971,7 +4983,7 @@
         </w:rPr>
         <w:t xml:space="preserve">Tham khảo báo cáo </w:t>
       </w:r>
-      <w:hyperlink r:id="rId20" w:history="1">
+      <w:hyperlink r:id="rId21" w:history="1">
         <w:r>
           <w:rPr>
             <w:rStyle w:val="Hyperlink"/>
@@ -4994,7 +5006,7 @@
         </w:rPr>
         <w:t xml:space="preserve">Tham khảo báo cáo </w:t>
       </w:r>
-      <w:hyperlink r:id="rId21" w:history="1">
+      <w:hyperlink r:id="rId22" w:history="1">
         <w:r>
           <w:rPr>
             <w:rStyle w:val="Hyperlink"/>
@@ -5017,7 +5029,7 @@
     </w:p>
     <w:p/>
     <w:sectPr>
-      <w:headerReference w:type="default" r:id="rId22"/>
+      <w:headerReference w:type="default" r:id="rId23"/>
       <w:pgSz w:w="11909" w:h="16834"/>
       <w:pgMar w:top="1440" w:right="1440" w:bottom="1440" w:left="1440" w:header="720" w:footer="720" w:gutter="0"/>
       <w:pgNumType w:start="1"/>

</xml_diff>

<commit_message>
use case chi tiet
</commit_message>
<xml_diff>
--- a/Sprint-2/Sprint2.docx
+++ b/Sprint-2/Sprint2.docx
@@ -1129,9 +1129,14 @@
     <w:p>
       <w:pPr>
         <w:pStyle w:val="Heading3"/>
+        <w:rPr>
+          <w:lang w:val="en-US"/>
+        </w:rPr>
       </w:pPr>
       <w:bookmarkStart w:id="17" w:name="_25pqde2043jq" w:colFirst="0" w:colLast="0"/>
+      <w:bookmarkStart w:id="18" w:name="_e3kolshikbny" w:colFirst="0" w:colLast="0"/>
       <w:bookmarkEnd w:id="17"/>
+      <w:bookmarkEnd w:id="18"/>
       <w:r>
         <w:rPr>
           <w:sz w:val="30"/>
@@ -1152,7 +1157,15 @@
           <w:sz w:val="30"/>
           <w:szCs w:val="30"/>
         </w:rPr>
-        <w:t>ase Đăng ký</w:t>
+        <w:t xml:space="preserve">ase </w:t>
+      </w:r>
+      <w:r>
+        <w:rPr>
+          <w:sz w:val="30"/>
+          <w:szCs w:val="30"/>
+          <w:lang w:val="en-US"/>
+        </w:rPr>
+        <w:t>Lưu tour yêu thích</w:t>
       </w:r>
     </w:p>
     <w:tbl>
@@ -1231,9 +1244,18 @@
                 <w:between w:val="nil"/>
               </w:pBdr>
               <w:spacing w:line="240" w:lineRule="auto"/>
+              <w:rPr>
+                <w:lang w:val="en-US"/>
+              </w:rPr>
             </w:pPr>
             <w:r>
-              <w:t>01</w:t>
+              <w:t>0</w:t>
+            </w:r>
+            <w:r>
+              <w:rPr>
+                <w:lang w:val="en-US"/>
+              </w:rPr>
+              <w:t>9</w:t>
             </w:r>
           </w:p>
         </w:tc>
@@ -1293,9 +1315,15 @@
                 <w:between w:val="nil"/>
               </w:pBdr>
               <w:spacing w:line="240" w:lineRule="auto"/>
+              <w:rPr>
+                <w:lang w:val="en-US"/>
+              </w:rPr>
             </w:pPr>
             <w:r>
-              <w:t xml:space="preserve">Đăng ký </w:t>
+              <w:rPr>
+                <w:lang w:val="en-US"/>
+              </w:rPr>
+              <w:t>Tour yêu thích</w:t>
             </w:r>
           </w:p>
         </w:tc>
@@ -1352,14 +1380,14 @@
               </w:pBdr>
               <w:spacing w:line="240" w:lineRule="auto"/>
               <w:rPr>
-                <w:lang w:val="vi-VN"/>
+                <w:lang w:val="en-US"/>
               </w:rPr>
             </w:pPr>
             <w:r>
               <w:rPr>
-                <w:lang w:val="vi-VN"/>
+                <w:lang w:val="en-US"/>
               </w:rPr>
-              <w:t>…</w:t>
+              <w:t>Trần Văn Tài</w:t>
             </w:r>
           </w:p>
         </w:tc>
@@ -1414,14 +1442,14 @@
               </w:pBdr>
               <w:spacing w:line="240" w:lineRule="auto"/>
               <w:rPr>
-                <w:lang w:val="vi-VN"/>
+                <w:lang w:val="en-US"/>
               </w:rPr>
             </w:pPr>
             <w:r>
               <w:rPr>
-                <w:lang w:val="vi-VN"/>
+                <w:lang w:val="en-US"/>
               </w:rPr>
-              <w:t>…</w:t>
+              <w:t>Trần Văn Tài</w:t>
             </w:r>
           </w:p>
         </w:tc>
@@ -1478,14 +1506,14 @@
               </w:pBdr>
               <w:spacing w:line="240" w:lineRule="auto"/>
               <w:rPr>
-                <w:lang w:val="vi-VN"/>
+                <w:lang w:val="en-US"/>
               </w:rPr>
             </w:pPr>
             <w:r>
               <w:rPr>
-                <w:lang w:val="vi-VN"/>
+                <w:lang w:val="en-US"/>
               </w:rPr>
-              <w:t>…</w:t>
+              <w:t>17/12/2024</w:t>
             </w:r>
           </w:p>
         </w:tc>
@@ -1540,14 +1568,14 @@
               </w:pBdr>
               <w:spacing w:line="240" w:lineRule="auto"/>
               <w:rPr>
-                <w:lang w:val="vi-VN"/>
+                <w:lang w:val="en-US"/>
               </w:rPr>
             </w:pPr>
             <w:r>
               <w:rPr>
-                <w:lang w:val="vi-VN"/>
+                <w:lang w:val="en-US"/>
               </w:rPr>
-              <w:t>…</w:t>
+              <w:t>18/12/2024</w:t>
             </w:r>
           </w:p>
         </w:tc>
@@ -1611,9 +1639,15 @@
             <w:pPr>
               <w:widowControl w:val="0"/>
               <w:spacing w:line="240" w:lineRule="auto"/>
+              <w:rPr>
+                <w:lang w:val="en-US"/>
+              </w:rPr>
             </w:pPr>
             <w:r>
-              <w:t>Khách vãng lai</w:t>
+              <w:rPr>
+                <w:lang w:val="en-US"/>
+              </w:rPr>
+              <w:t>Người dùng</w:t>
             </w:r>
           </w:p>
         </w:tc>
@@ -1665,10 +1699,17 @@
               <w:rPr>
                 <w:sz w:val="30"/>
                 <w:szCs w:val="30"/>
+                <w:lang w:val="en-US"/>
               </w:rPr>
             </w:pPr>
             <w:r>
-              <w:t>Chức năng đăng ký cho phép người dùng đăng ký để tham gia hoặc tạo các lớp</w:t>
+              <w:t xml:space="preserve">Chức năng </w:t>
+            </w:r>
+            <w:r>
+              <w:rPr>
+                <w:lang w:val="en-US"/>
+              </w:rPr>
+              <w:t>lưu tour yêu thích cho phép người dùng lưu những tour mà mình yêu thích để dễ dàng theo dõi thông tin mới nhất của tour</w:t>
             </w:r>
           </w:p>
         </w:tc>
@@ -1716,9 +1757,18 @@
             <w:pPr>
               <w:widowControl w:val="0"/>
               <w:spacing w:line="240" w:lineRule="auto"/>
+              <w:rPr>
+                <w:lang w:val="en-US"/>
+              </w:rPr>
             </w:pPr>
             <w:r>
-              <w:t>Chức năng này được sử dụng khi khách vãng lai click vào nút “Sign up”</w:t>
+              <w:t xml:space="preserve">Chức năng này được sử dụng khi </w:t>
+            </w:r>
+            <w:r>
+              <w:rPr>
+                <w:lang w:val="en-US"/>
+              </w:rPr>
+              <w:t>người sử dụng click vào nút “yêu thích”.</w:t>
             </w:r>
           </w:p>
         </w:tc>
@@ -1765,10 +1815,15 @@
           <w:p>
             <w:pPr>
               <w:widowControl w:val="0"/>
-              <w:spacing w:line="240" w:lineRule="auto"/>
             </w:pPr>
             <w:r>
-              <w:t>Khách vãng lai truy cập vào website</w:t>
+              <w:rPr>
+                <w:lang w:val="en-US"/>
+              </w:rPr>
+              <w:t xml:space="preserve">- </w:t>
+            </w:r>
+            <w:r>
+              <w:t>Người dùng đã đăng nhập thành công vào hệ thống</w:t>
             </w:r>
           </w:p>
         </w:tc>
@@ -1816,9 +1871,15 @@
             <w:pPr>
               <w:widowControl w:val="0"/>
               <w:spacing w:line="240" w:lineRule="auto"/>
+              <w:rPr>
+                <w:lang w:val="en-US"/>
+              </w:rPr>
             </w:pPr>
             <w:r>
-              <w:t>Khách vãng lai đăng ký thành công</w:t>
+              <w:rPr>
+                <w:lang w:val="en-US"/>
+              </w:rPr>
+              <w:t>- Người dùng đã lưu tour vào mục ưu thích thành công</w:t>
             </w:r>
           </w:p>
         </w:tc>
@@ -1868,61 +1929,971 @@
               <w:spacing w:line="240" w:lineRule="auto"/>
             </w:pPr>
             <w:r>
-              <w:t>1. Khách vãng lai truy đăng nhập vào website</w:t>
+              <w:t xml:space="preserve">1. </w:t>
+            </w:r>
+            <w:r>
+              <w:rPr>
+                <w:lang w:val="en-US"/>
+              </w:rPr>
+              <w:t>Người dùng</w:t>
+            </w:r>
+            <w:r>
+              <w:t xml:space="preserve"> đăng nhập vào website</w:t>
             </w:r>
           </w:p>
           <w:p>
             <w:pPr>
               <w:widowControl w:val="0"/>
               <w:spacing w:line="240" w:lineRule="auto"/>
+              <w:rPr>
+                <w:lang w:val="en-US"/>
+              </w:rPr>
             </w:pPr>
             <w:r>
-              <w:t>2. Khách vãng lai chọn “Sign up”</w:t>
+              <w:t xml:space="preserve">2. </w:t>
+            </w:r>
+            <w:r>
+              <w:rPr>
+                <w:lang w:val="en-US"/>
+              </w:rPr>
+              <w:t>Người dùng tìm kiếm tour</w:t>
             </w:r>
           </w:p>
           <w:p>
             <w:pPr>
               <w:widowControl w:val="0"/>
               <w:spacing w:line="240" w:lineRule="auto"/>
+              <w:rPr>
+                <w:lang w:val="en-US"/>
+              </w:rPr>
             </w:pPr>
             <w:r>
-              <w:t xml:space="preserve">3. Hệ thống hiển thị giao diện nhập tên, email, mật khẩu    </w:t>
+              <w:t>3</w:t>
+            </w:r>
+            <w:r>
+              <w:rPr>
+                <w:lang w:val="en-US"/>
+              </w:rPr>
+              <w:t>. Người dùng click vào mục “yêu thích” sau khi hứng thú với tour</w:t>
             </w:r>
           </w:p>
           <w:p>
             <w:pPr>
               <w:widowControl w:val="0"/>
               <w:spacing w:line="240" w:lineRule="auto"/>
+              <w:rPr>
+                <w:lang w:val="en-US"/>
+              </w:rPr>
             </w:pPr>
             <w:r>
-              <w:t>4. Khách vãng lai nhập tên, email, mật khẩu và chọn “Sign up”</w:t>
+              <w:rPr>
+                <w:lang w:val="en-US"/>
+              </w:rPr>
+              <w:t>4. Hệ thống sẽ hiện thị thông báo lưu mục yêu thích thành công</w:t>
+            </w:r>
+          </w:p>
+        </w:tc>
+      </w:tr>
+    </w:tbl>
+    <w:p>
+      <w:pPr>
+        <w:pStyle w:val="Heading3"/>
+        <w:rPr>
+          <w:lang w:val="en-US"/>
+        </w:rPr>
+      </w:pPr>
+      <w:bookmarkStart w:id="19" w:name="_2kxqrook7poe" w:colFirst="0" w:colLast="0"/>
+      <w:bookmarkEnd w:id="19"/>
+      <w:r>
+        <w:rPr>
+          <w:sz w:val="30"/>
+          <w:szCs w:val="30"/>
+        </w:rPr>
+        <w:t>1.4.1 Use</w:t>
+      </w:r>
+      <w:r>
+        <w:rPr>
+          <w:sz w:val="30"/>
+          <w:szCs w:val="30"/>
+          <w:lang w:val="vi-VN"/>
+        </w:rPr>
+        <w:t xml:space="preserve"> c</w:t>
+      </w:r>
+      <w:r>
+        <w:rPr>
+          <w:sz w:val="30"/>
+          <w:szCs w:val="30"/>
+        </w:rPr>
+        <w:t xml:space="preserve">ase </w:t>
+      </w:r>
+    </w:p>
+    <w:tbl>
+      <w:tblPr>
+        <w:tblStyle w:val="a"/>
+        <w:tblW w:w="9015" w:type="dxa"/>
+        <w:tblBorders>
+          <w:top w:val="single" w:sz="8" w:space="0" w:color="000000"/>
+          <w:left w:val="single" w:sz="8" w:space="0" w:color="000000"/>
+          <w:bottom w:val="single" w:sz="8" w:space="0" w:color="000000"/>
+          <w:right w:val="single" w:sz="8" w:space="0" w:color="000000"/>
+          <w:insideH w:val="single" w:sz="8" w:space="0" w:color="000000"/>
+          <w:insideV w:val="single" w:sz="8" w:space="0" w:color="000000"/>
+        </w:tblBorders>
+        <w:tblLayout w:type="fixed"/>
+        <w:tblLook w:val="0600" w:firstRow="0" w:lastRow="0" w:firstColumn="0" w:lastColumn="0" w:noHBand="1" w:noVBand="1"/>
+      </w:tblPr>
+      <w:tblGrid>
+        <w:gridCol w:w="2025"/>
+        <w:gridCol w:w="2235"/>
+        <w:gridCol w:w="2430"/>
+        <w:gridCol w:w="2325"/>
+      </w:tblGrid>
+      <w:tr>
+        <w:trPr>
+          <w:trHeight w:val="480"/>
+        </w:trPr>
+        <w:tc>
+          <w:tcPr>
+            <w:tcW w:w="2025" w:type="dxa"/>
+            <w:shd w:val="clear" w:color="auto" w:fill="auto"/>
+            <w:tcMar>
+              <w:top w:w="100" w:type="dxa"/>
+              <w:left w:w="100" w:type="dxa"/>
+              <w:bottom w:w="100" w:type="dxa"/>
+              <w:right w:w="100" w:type="dxa"/>
+            </w:tcMar>
+          </w:tcPr>
+          <w:p>
+            <w:pPr>
+              <w:widowControl w:val="0"/>
+              <w:pBdr>
+                <w:top w:val="nil"/>
+                <w:left w:val="nil"/>
+                <w:bottom w:val="nil"/>
+                <w:right w:val="nil"/>
+                <w:between w:val="nil"/>
+              </w:pBdr>
+              <w:spacing w:line="240" w:lineRule="auto"/>
+            </w:pPr>
+            <w:r>
+              <w:t xml:space="preserve">Use Case ID </w:t>
+            </w:r>
+          </w:p>
+        </w:tc>
+        <w:tc>
+          <w:tcPr>
+            <w:tcW w:w="6990" w:type="dxa"/>
+            <w:gridSpan w:val="3"/>
+            <w:shd w:val="clear" w:color="auto" w:fill="auto"/>
+            <w:tcMar>
+              <w:top w:w="100" w:type="dxa"/>
+              <w:left w:w="100" w:type="dxa"/>
+              <w:bottom w:w="100" w:type="dxa"/>
+              <w:right w:w="100" w:type="dxa"/>
+            </w:tcMar>
+          </w:tcPr>
+          <w:p>
+            <w:pPr>
+              <w:widowControl w:val="0"/>
+              <w:pBdr>
+                <w:top w:val="nil"/>
+                <w:left w:val="nil"/>
+                <w:bottom w:val="nil"/>
+                <w:right w:val="nil"/>
+                <w:between w:val="nil"/>
+              </w:pBdr>
+              <w:spacing w:line="240" w:lineRule="auto"/>
+              <w:rPr>
+                <w:lang w:val="en-US"/>
+              </w:rPr>
+            </w:pPr>
+            <w:r>
+              <w:rPr>
+                <w:lang w:val="en-US"/>
+              </w:rPr>
+              <w:t>10</w:t>
+            </w:r>
+          </w:p>
+        </w:tc>
+      </w:tr>
+      <w:tr>
+        <w:trPr>
+          <w:trHeight w:val="480"/>
+        </w:trPr>
+        <w:tc>
+          <w:tcPr>
+            <w:tcW w:w="2025" w:type="dxa"/>
+            <w:shd w:val="clear" w:color="auto" w:fill="auto"/>
+            <w:tcMar>
+              <w:top w:w="100" w:type="dxa"/>
+              <w:left w:w="100" w:type="dxa"/>
+              <w:bottom w:w="100" w:type="dxa"/>
+              <w:right w:w="100" w:type="dxa"/>
+            </w:tcMar>
+          </w:tcPr>
+          <w:p>
+            <w:pPr>
+              <w:widowControl w:val="0"/>
+              <w:pBdr>
+                <w:top w:val="nil"/>
+                <w:left w:val="nil"/>
+                <w:bottom w:val="nil"/>
+                <w:right w:val="nil"/>
+                <w:between w:val="nil"/>
+              </w:pBdr>
+              <w:spacing w:line="240" w:lineRule="auto"/>
+            </w:pPr>
+            <w:r>
+              <w:t>Use Case Name</w:t>
+            </w:r>
+          </w:p>
+        </w:tc>
+        <w:tc>
+          <w:tcPr>
+            <w:tcW w:w="6990" w:type="dxa"/>
+            <w:gridSpan w:val="3"/>
+            <w:shd w:val="clear" w:color="auto" w:fill="auto"/>
+            <w:tcMar>
+              <w:top w:w="100" w:type="dxa"/>
+              <w:left w:w="100" w:type="dxa"/>
+              <w:bottom w:w="100" w:type="dxa"/>
+              <w:right w:w="100" w:type="dxa"/>
+            </w:tcMar>
+          </w:tcPr>
+          <w:p>
+            <w:pPr>
+              <w:widowControl w:val="0"/>
+              <w:pBdr>
+                <w:top w:val="nil"/>
+                <w:left w:val="nil"/>
+                <w:bottom w:val="nil"/>
+                <w:right w:val="nil"/>
+                <w:between w:val="nil"/>
+              </w:pBdr>
+              <w:spacing w:line="240" w:lineRule="auto"/>
+            </w:pPr>
+            <w:r>
+              <w:rPr>
+                <w:lang w:val="en-US"/>
+              </w:rPr>
+              <w:t>Chuyển đổi ngôn ngữ</w:t>
+            </w:r>
+            <w:r>
+              <w:t xml:space="preserve"> </w:t>
+            </w:r>
+          </w:p>
+        </w:tc>
+      </w:tr>
+      <w:tr>
+        <w:tc>
+          <w:tcPr>
+            <w:tcW w:w="2025" w:type="dxa"/>
+            <w:shd w:val="clear" w:color="auto" w:fill="auto"/>
+            <w:tcMar>
+              <w:top w:w="100" w:type="dxa"/>
+              <w:left w:w="100" w:type="dxa"/>
+              <w:bottom w:w="100" w:type="dxa"/>
+              <w:right w:w="100" w:type="dxa"/>
+            </w:tcMar>
+          </w:tcPr>
+          <w:p>
+            <w:pPr>
+              <w:widowControl w:val="0"/>
+              <w:pBdr>
+                <w:top w:val="nil"/>
+                <w:left w:val="nil"/>
+                <w:bottom w:val="nil"/>
+                <w:right w:val="nil"/>
+                <w:between w:val="nil"/>
+              </w:pBdr>
+              <w:spacing w:line="240" w:lineRule="auto"/>
+            </w:pPr>
+            <w:r>
+              <w:t>Created By:</w:t>
+            </w:r>
+          </w:p>
+        </w:tc>
+        <w:tc>
+          <w:tcPr>
+            <w:tcW w:w="2235" w:type="dxa"/>
+            <w:shd w:val="clear" w:color="auto" w:fill="auto"/>
+            <w:tcMar>
+              <w:top w:w="100" w:type="dxa"/>
+              <w:left w:w="100" w:type="dxa"/>
+              <w:bottom w:w="100" w:type="dxa"/>
+              <w:right w:w="100" w:type="dxa"/>
+            </w:tcMar>
+          </w:tcPr>
+          <w:p>
+            <w:pPr>
+              <w:widowControl w:val="0"/>
+              <w:pBdr>
+                <w:top w:val="nil"/>
+                <w:left w:val="nil"/>
+                <w:bottom w:val="nil"/>
+                <w:right w:val="nil"/>
+                <w:between w:val="nil"/>
+              </w:pBdr>
+              <w:spacing w:line="240" w:lineRule="auto"/>
+              <w:rPr>
+                <w:lang w:val="en-US"/>
+              </w:rPr>
+            </w:pPr>
+            <w:r>
+              <w:rPr>
+                <w:lang w:val="en-US"/>
+              </w:rPr>
+              <w:t>Trần Văn Tài</w:t>
+            </w:r>
+          </w:p>
+        </w:tc>
+        <w:tc>
+          <w:tcPr>
+            <w:tcW w:w="2430" w:type="dxa"/>
+            <w:shd w:val="clear" w:color="auto" w:fill="auto"/>
+            <w:tcMar>
+              <w:top w:w="100" w:type="dxa"/>
+              <w:left w:w="100" w:type="dxa"/>
+              <w:bottom w:w="100" w:type="dxa"/>
+              <w:right w:w="100" w:type="dxa"/>
+            </w:tcMar>
+          </w:tcPr>
+          <w:p>
+            <w:pPr>
+              <w:widowControl w:val="0"/>
+              <w:pBdr>
+                <w:top w:val="nil"/>
+                <w:left w:val="nil"/>
+                <w:bottom w:val="nil"/>
+                <w:right w:val="nil"/>
+                <w:between w:val="nil"/>
+              </w:pBdr>
+              <w:spacing w:line="240" w:lineRule="auto"/>
+            </w:pPr>
+            <w:r>
+              <w:t>Last Updated By</w:t>
+            </w:r>
+          </w:p>
+        </w:tc>
+        <w:tc>
+          <w:tcPr>
+            <w:tcW w:w="2325" w:type="dxa"/>
+            <w:shd w:val="clear" w:color="auto" w:fill="auto"/>
+            <w:tcMar>
+              <w:top w:w="100" w:type="dxa"/>
+              <w:left w:w="100" w:type="dxa"/>
+              <w:bottom w:w="100" w:type="dxa"/>
+              <w:right w:w="100" w:type="dxa"/>
+            </w:tcMar>
+          </w:tcPr>
+          <w:p>
+            <w:pPr>
+              <w:widowControl w:val="0"/>
+              <w:pBdr>
+                <w:top w:val="nil"/>
+                <w:left w:val="nil"/>
+                <w:bottom w:val="nil"/>
+                <w:right w:val="nil"/>
+                <w:between w:val="nil"/>
+              </w:pBdr>
+              <w:spacing w:line="240" w:lineRule="auto"/>
+              <w:rPr>
+                <w:lang w:val="en-US"/>
+              </w:rPr>
+            </w:pPr>
+            <w:r>
+              <w:rPr>
+                <w:lang w:val="en-US"/>
+              </w:rPr>
+              <w:t>Trần Văn Tài</w:t>
+            </w:r>
+          </w:p>
+        </w:tc>
+      </w:tr>
+      <w:tr>
+        <w:tc>
+          <w:tcPr>
+            <w:tcW w:w="2025" w:type="dxa"/>
+            <w:shd w:val="clear" w:color="auto" w:fill="auto"/>
+            <w:tcMar>
+              <w:top w:w="100" w:type="dxa"/>
+              <w:left w:w="100" w:type="dxa"/>
+              <w:bottom w:w="100" w:type="dxa"/>
+              <w:right w:w="100" w:type="dxa"/>
+            </w:tcMar>
+          </w:tcPr>
+          <w:p>
+            <w:pPr>
+              <w:widowControl w:val="0"/>
+              <w:pBdr>
+                <w:top w:val="nil"/>
+                <w:left w:val="nil"/>
+                <w:bottom w:val="nil"/>
+                <w:right w:val="nil"/>
+                <w:between w:val="nil"/>
+              </w:pBdr>
+              <w:spacing w:line="240" w:lineRule="auto"/>
+            </w:pPr>
+            <w:r>
+              <w:t>Date Created:</w:t>
+            </w:r>
+          </w:p>
+        </w:tc>
+        <w:tc>
+          <w:tcPr>
+            <w:tcW w:w="2235" w:type="dxa"/>
+            <w:shd w:val="clear" w:color="auto" w:fill="auto"/>
+            <w:tcMar>
+              <w:top w:w="100" w:type="dxa"/>
+              <w:left w:w="100" w:type="dxa"/>
+              <w:bottom w:w="100" w:type="dxa"/>
+              <w:right w:w="100" w:type="dxa"/>
+            </w:tcMar>
+          </w:tcPr>
+          <w:p>
+            <w:pPr>
+              <w:widowControl w:val="0"/>
+              <w:pBdr>
+                <w:top w:val="nil"/>
+                <w:left w:val="nil"/>
+                <w:bottom w:val="nil"/>
+                <w:right w:val="nil"/>
+                <w:between w:val="nil"/>
+              </w:pBdr>
+              <w:spacing w:line="240" w:lineRule="auto"/>
+              <w:rPr>
+                <w:lang w:val="en-US"/>
+              </w:rPr>
+            </w:pPr>
+            <w:r>
+              <w:rPr>
+                <w:lang w:val="en-US"/>
+              </w:rPr>
+              <w:t>17/12/2024</w:t>
+            </w:r>
+          </w:p>
+        </w:tc>
+        <w:tc>
+          <w:tcPr>
+            <w:tcW w:w="2430" w:type="dxa"/>
+            <w:shd w:val="clear" w:color="auto" w:fill="auto"/>
+            <w:tcMar>
+              <w:top w:w="100" w:type="dxa"/>
+              <w:left w:w="100" w:type="dxa"/>
+              <w:bottom w:w="100" w:type="dxa"/>
+              <w:right w:w="100" w:type="dxa"/>
+            </w:tcMar>
+          </w:tcPr>
+          <w:p>
+            <w:pPr>
+              <w:widowControl w:val="0"/>
+              <w:pBdr>
+                <w:top w:val="nil"/>
+                <w:left w:val="nil"/>
+                <w:bottom w:val="nil"/>
+                <w:right w:val="nil"/>
+                <w:between w:val="nil"/>
+              </w:pBdr>
+              <w:spacing w:line="240" w:lineRule="auto"/>
+            </w:pPr>
+            <w:r>
+              <w:t>Date Last Updated</w:t>
+            </w:r>
+          </w:p>
+        </w:tc>
+        <w:tc>
+          <w:tcPr>
+            <w:tcW w:w="2325" w:type="dxa"/>
+            <w:shd w:val="clear" w:color="auto" w:fill="auto"/>
+            <w:tcMar>
+              <w:top w:w="100" w:type="dxa"/>
+              <w:left w:w="100" w:type="dxa"/>
+              <w:bottom w:w="100" w:type="dxa"/>
+              <w:right w:w="100" w:type="dxa"/>
+            </w:tcMar>
+          </w:tcPr>
+          <w:p>
+            <w:pPr>
+              <w:widowControl w:val="0"/>
+              <w:pBdr>
+                <w:top w:val="nil"/>
+                <w:left w:val="nil"/>
+                <w:bottom w:val="nil"/>
+                <w:right w:val="nil"/>
+                <w:between w:val="nil"/>
+              </w:pBdr>
+              <w:spacing w:line="240" w:lineRule="auto"/>
+              <w:rPr>
+                <w:lang w:val="en-US"/>
+              </w:rPr>
+            </w:pPr>
+            <w:r>
+              <w:rPr>
+                <w:lang w:val="en-US"/>
+              </w:rPr>
+              <w:t>18/12/2024</w:t>
+            </w:r>
+          </w:p>
+        </w:tc>
+      </w:tr>
+    </w:tbl>
+    <w:p/>
+    <w:tbl>
+      <w:tblPr>
+        <w:tblStyle w:val="a0"/>
+        <w:tblW w:w="9110" w:type="dxa"/>
+        <w:tblInd w:w="-10" w:type="dxa"/>
+        <w:tblBorders>
+          <w:top w:val="single" w:sz="8" w:space="0" w:color="000000"/>
+          <w:left w:val="single" w:sz="8" w:space="0" w:color="000000"/>
+          <w:bottom w:val="single" w:sz="8" w:space="0" w:color="000000"/>
+          <w:right w:val="single" w:sz="8" w:space="0" w:color="000000"/>
+          <w:insideH w:val="single" w:sz="8" w:space="0" w:color="000000"/>
+          <w:insideV w:val="single" w:sz="8" w:space="0" w:color="000000"/>
+        </w:tblBorders>
+        <w:tblLayout w:type="fixed"/>
+        <w:tblLook w:val="0600" w:firstRow="0" w:lastRow="0" w:firstColumn="0" w:lastColumn="0" w:noHBand="1" w:noVBand="1"/>
+      </w:tblPr>
+      <w:tblGrid>
+        <w:gridCol w:w="2070"/>
+        <w:gridCol w:w="7040"/>
+      </w:tblGrid>
+      <w:tr>
+        <w:tc>
+          <w:tcPr>
+            <w:tcW w:w="2070" w:type="dxa"/>
+            <w:shd w:val="clear" w:color="auto" w:fill="auto"/>
+            <w:tcMar>
+              <w:top w:w="100" w:type="dxa"/>
+              <w:left w:w="100" w:type="dxa"/>
+              <w:bottom w:w="100" w:type="dxa"/>
+              <w:right w:w="100" w:type="dxa"/>
+            </w:tcMar>
+          </w:tcPr>
+          <w:p>
+            <w:pPr>
+              <w:widowControl w:val="0"/>
+              <w:spacing w:line="240" w:lineRule="auto"/>
+            </w:pPr>
+            <w:r>
+              <w:t>Actor</w:t>
+            </w:r>
+          </w:p>
+        </w:tc>
+        <w:tc>
+          <w:tcPr>
+            <w:tcW w:w="7040" w:type="dxa"/>
+            <w:shd w:val="clear" w:color="auto" w:fill="auto"/>
+            <w:tcMar>
+              <w:top w:w="100" w:type="dxa"/>
+              <w:left w:w="100" w:type="dxa"/>
+              <w:bottom w:w="100" w:type="dxa"/>
+              <w:right w:w="100" w:type="dxa"/>
+            </w:tcMar>
+          </w:tcPr>
+          <w:p>
+            <w:pPr>
+              <w:widowControl w:val="0"/>
+              <w:spacing w:line="240" w:lineRule="auto"/>
+              <w:rPr>
+                <w:lang w:val="en-US"/>
+              </w:rPr>
+            </w:pPr>
+            <w:r>
+              <w:rPr>
+                <w:lang w:val="en-US"/>
+              </w:rPr>
+              <w:t>Người dùng, Quản trị viên</w:t>
+            </w:r>
+          </w:p>
+        </w:tc>
+      </w:tr>
+      <w:tr>
+        <w:tc>
+          <w:tcPr>
+            <w:tcW w:w="2070" w:type="dxa"/>
+            <w:shd w:val="clear" w:color="auto" w:fill="auto"/>
+            <w:tcMar>
+              <w:top w:w="100" w:type="dxa"/>
+              <w:left w:w="100" w:type="dxa"/>
+              <w:bottom w:w="100" w:type="dxa"/>
+              <w:right w:w="100" w:type="dxa"/>
+            </w:tcMar>
+          </w:tcPr>
+          <w:p>
+            <w:pPr>
+              <w:widowControl w:val="0"/>
+              <w:spacing w:line="240" w:lineRule="auto"/>
+              <w:rPr>
+                <w:i/>
+              </w:rPr>
+            </w:pPr>
+            <w:r>
+              <w:rPr>
+                <w:i/>
+              </w:rPr>
+              <w:t>Description</w:t>
+            </w:r>
+          </w:p>
+        </w:tc>
+        <w:tc>
+          <w:tcPr>
+            <w:tcW w:w="7040" w:type="dxa"/>
+            <w:shd w:val="clear" w:color="auto" w:fill="auto"/>
+            <w:tcMar>
+              <w:top w:w="100" w:type="dxa"/>
+              <w:left w:w="100" w:type="dxa"/>
+              <w:bottom w:w="100" w:type="dxa"/>
+              <w:right w:w="100" w:type="dxa"/>
+            </w:tcMar>
+          </w:tcPr>
+          <w:p>
+            <w:pPr>
+              <w:widowControl w:val="0"/>
+              <w:spacing w:line="240" w:lineRule="auto"/>
+              <w:rPr>
+                <w:sz w:val="30"/>
+                <w:szCs w:val="30"/>
+                <w:lang w:val="en-US"/>
+              </w:rPr>
+            </w:pPr>
+            <w:r>
+              <w:t xml:space="preserve">Chức năng </w:t>
+            </w:r>
+            <w:r>
+              <w:rPr>
+                <w:lang w:val="en-US"/>
+              </w:rPr>
+              <w:t>chuyển đổi ngôn ngữ Anh-Việt giúp cho phép người dùng hoặc quản trị viên chuyển dổi ngôn ngữ trang web để dễ dàng hiểu và thao tác trên trang web</w:t>
+            </w:r>
+          </w:p>
+        </w:tc>
+      </w:tr>
+      <w:tr>
+        <w:tc>
+          <w:tcPr>
+            <w:tcW w:w="2070" w:type="dxa"/>
+            <w:shd w:val="clear" w:color="auto" w:fill="auto"/>
+            <w:tcMar>
+              <w:top w:w="100" w:type="dxa"/>
+              <w:left w:w="100" w:type="dxa"/>
+              <w:bottom w:w="100" w:type="dxa"/>
+              <w:right w:w="100" w:type="dxa"/>
+            </w:tcMar>
+          </w:tcPr>
+          <w:p>
+            <w:pPr>
+              <w:widowControl w:val="0"/>
+              <w:spacing w:line="240" w:lineRule="auto"/>
+              <w:rPr>
+                <w:i/>
+              </w:rPr>
+            </w:pPr>
+            <w:r>
+              <w:rPr>
+                <w:i/>
+              </w:rPr>
+              <w:t>Trigger</w:t>
+            </w:r>
+          </w:p>
+        </w:tc>
+        <w:tc>
+          <w:tcPr>
+            <w:tcW w:w="7040" w:type="dxa"/>
+            <w:shd w:val="clear" w:color="auto" w:fill="auto"/>
+            <w:tcMar>
+              <w:top w:w="100" w:type="dxa"/>
+              <w:left w:w="100" w:type="dxa"/>
+              <w:bottom w:w="100" w:type="dxa"/>
+              <w:right w:w="100" w:type="dxa"/>
+            </w:tcMar>
+          </w:tcPr>
+          <w:p>
+            <w:pPr>
+              <w:widowControl w:val="0"/>
+              <w:spacing w:line="240" w:lineRule="auto"/>
+              <w:rPr>
+                <w:lang w:val="en-US"/>
+              </w:rPr>
+            </w:pPr>
+            <w:r>
+              <w:t xml:space="preserve">Chức năng này được sử dụng khi </w:t>
+            </w:r>
+            <w:r>
+              <w:rPr>
+                <w:lang w:val="en-US"/>
+              </w:rPr>
+              <w:t>người sử dụng click vào nút “Chuyển đổi ngôn ngữ”.</w:t>
+            </w:r>
+          </w:p>
+        </w:tc>
+      </w:tr>
+      <w:tr>
+        <w:tc>
+          <w:tcPr>
+            <w:tcW w:w="2070" w:type="dxa"/>
+            <w:shd w:val="clear" w:color="auto" w:fill="auto"/>
+            <w:tcMar>
+              <w:top w:w="100" w:type="dxa"/>
+              <w:left w:w="100" w:type="dxa"/>
+              <w:bottom w:w="100" w:type="dxa"/>
+              <w:right w:w="100" w:type="dxa"/>
+            </w:tcMar>
+          </w:tcPr>
+          <w:p>
+            <w:pPr>
+              <w:widowControl w:val="0"/>
+              <w:spacing w:line="240" w:lineRule="auto"/>
+              <w:rPr>
+                <w:i/>
+              </w:rPr>
+            </w:pPr>
+            <w:r>
+              <w:rPr>
+                <w:i/>
+              </w:rPr>
+              <w:t>Pre-conditions</w:t>
+            </w:r>
+          </w:p>
+        </w:tc>
+        <w:tc>
+          <w:tcPr>
+            <w:tcW w:w="7040" w:type="dxa"/>
+            <w:shd w:val="clear" w:color="auto" w:fill="auto"/>
+            <w:tcMar>
+              <w:top w:w="100" w:type="dxa"/>
+              <w:left w:w="100" w:type="dxa"/>
+              <w:bottom w:w="100" w:type="dxa"/>
+              <w:right w:w="100" w:type="dxa"/>
+            </w:tcMar>
+          </w:tcPr>
+          <w:p>
+            <w:pPr>
+              <w:widowControl w:val="0"/>
+              <w:rPr>
+                <w:lang w:val="en-US"/>
+              </w:rPr>
+            </w:pPr>
+            <w:r>
+              <w:rPr>
+                <w:lang w:val="en-US"/>
+              </w:rPr>
+              <w:t xml:space="preserve">- </w:t>
+            </w:r>
+            <w:r>
+              <w:t xml:space="preserve">Người dùng </w:t>
+            </w:r>
+            <w:r>
+              <w:rPr>
+                <w:lang w:val="en-US"/>
+              </w:rPr>
+              <w:t>hoặc quản trị viên truy cập vào trang web</w:t>
+            </w:r>
+          </w:p>
+        </w:tc>
+      </w:tr>
+      <w:tr>
+        <w:tc>
+          <w:tcPr>
+            <w:tcW w:w="2070" w:type="dxa"/>
+            <w:shd w:val="clear" w:color="auto" w:fill="auto"/>
+            <w:tcMar>
+              <w:top w:w="100" w:type="dxa"/>
+              <w:left w:w="100" w:type="dxa"/>
+              <w:bottom w:w="100" w:type="dxa"/>
+              <w:right w:w="100" w:type="dxa"/>
+            </w:tcMar>
+          </w:tcPr>
+          <w:p>
+            <w:pPr>
+              <w:widowControl w:val="0"/>
+              <w:spacing w:line="240" w:lineRule="auto"/>
+              <w:rPr>
+                <w:i/>
+              </w:rPr>
+            </w:pPr>
+            <w:r>
+              <w:rPr>
+                <w:i/>
+              </w:rPr>
+              <w:t>Post conditions</w:t>
+            </w:r>
+          </w:p>
+        </w:tc>
+        <w:tc>
+          <w:tcPr>
+            <w:tcW w:w="7040" w:type="dxa"/>
+            <w:shd w:val="clear" w:color="auto" w:fill="auto"/>
+            <w:tcMar>
+              <w:top w:w="100" w:type="dxa"/>
+              <w:left w:w="100" w:type="dxa"/>
+              <w:bottom w:w="100" w:type="dxa"/>
+              <w:right w:w="100" w:type="dxa"/>
+            </w:tcMar>
+          </w:tcPr>
+          <w:p>
+            <w:pPr>
+              <w:widowControl w:val="0"/>
+              <w:spacing w:line="240" w:lineRule="auto"/>
+              <w:rPr>
+                <w:lang w:val="en-US"/>
+              </w:rPr>
+            </w:pPr>
+            <w:r>
+              <w:rPr>
+                <w:lang w:val="en-US"/>
+              </w:rPr>
+              <w:t xml:space="preserve">- Người dùng </w:t>
+            </w:r>
+            <w:r>
+              <w:rPr>
+                <w:lang w:val="en-US"/>
+              </w:rPr>
+              <w:t xml:space="preserve">hoặc quản trị viên </w:t>
+            </w:r>
+            <w:r>
+              <w:rPr>
+                <w:lang w:val="en-US"/>
+              </w:rPr>
+              <w:t xml:space="preserve">đã </w:t>
+            </w:r>
+            <w:r>
+              <w:rPr>
+                <w:lang w:val="en-US"/>
+              </w:rPr>
+              <w:t>chuyển đổi ngôn ngữ thành công</w:t>
+            </w:r>
+          </w:p>
+        </w:tc>
+      </w:tr>
+      <w:tr>
+        <w:tc>
+          <w:tcPr>
+            <w:tcW w:w="2070" w:type="dxa"/>
+            <w:shd w:val="clear" w:color="auto" w:fill="auto"/>
+            <w:tcMar>
+              <w:top w:w="100" w:type="dxa"/>
+              <w:left w:w="100" w:type="dxa"/>
+              <w:bottom w:w="100" w:type="dxa"/>
+              <w:right w:w="100" w:type="dxa"/>
+            </w:tcMar>
+          </w:tcPr>
+          <w:p>
+            <w:pPr>
+              <w:widowControl w:val="0"/>
+              <w:spacing w:line="240" w:lineRule="auto"/>
+              <w:rPr>
+                <w:i/>
+              </w:rPr>
+            </w:pPr>
+            <w:r>
+              <w:rPr>
+                <w:i/>
+              </w:rPr>
+              <w:t>Flow of Events</w:t>
+            </w:r>
+          </w:p>
+        </w:tc>
+        <w:tc>
+          <w:tcPr>
+            <w:tcW w:w="7040" w:type="dxa"/>
+            <w:shd w:val="clear" w:color="auto" w:fill="auto"/>
+            <w:tcMar>
+              <w:top w:w="100" w:type="dxa"/>
+              <w:left w:w="100" w:type="dxa"/>
+              <w:bottom w:w="100" w:type="dxa"/>
+              <w:right w:w="100" w:type="dxa"/>
+            </w:tcMar>
+          </w:tcPr>
+          <w:p>
+            <w:pPr>
+              <w:widowControl w:val="0"/>
+              <w:spacing w:line="240" w:lineRule="auto"/>
+              <w:rPr>
+                <w:lang w:val="en-US"/>
+              </w:rPr>
+            </w:pPr>
+            <w:r>
+              <w:t xml:space="preserve">1. </w:t>
+            </w:r>
+            <w:r>
+              <w:rPr>
+                <w:lang w:val="en-US"/>
+              </w:rPr>
+              <w:t>Người dùng</w:t>
+            </w:r>
+            <w:r>
+              <w:t xml:space="preserve"> </w:t>
+            </w:r>
+            <w:r>
+              <w:rPr>
+                <w:lang w:val="en-US"/>
+              </w:rPr>
+              <w:t>hoặc quản trị viên truy cập vào trang web</w:t>
             </w:r>
           </w:p>
           <w:p>
             <w:pPr>
               <w:widowControl w:val="0"/>
               <w:spacing w:line="240" w:lineRule="auto"/>
+              <w:rPr>
+                <w:lang w:val="en-US"/>
+              </w:rPr>
             </w:pPr>
             <w:r>
-              <w:t>5. Hệ thống hiển thị thông báo đăng ký thành công và yêu cầu khách vãng lai xác thực tài khoản</w:t>
+              <w:lastRenderedPageBreak/>
+              <w:t xml:space="preserve">2. </w:t>
+            </w:r>
+            <w:r>
+              <w:rPr>
+                <w:lang w:val="en-US"/>
+              </w:rPr>
+              <w:t>Người dùng chọn “Chuyển đổi ngôn ngữ”</w:t>
             </w:r>
           </w:p>
           <w:p>
             <w:pPr>
               <w:widowControl w:val="0"/>
               <w:spacing w:line="240" w:lineRule="auto"/>
+              <w:rPr>
+                <w:lang w:val="en-US"/>
+              </w:rPr>
             </w:pPr>
             <w:r>
-              <w:t>6. Khách vãng lai click vào link xác thực được gửi trong mail</w:t>
+              <w:rPr>
+                <w:lang w:val="en-US"/>
+              </w:rPr>
+              <w:t>3. Hệ thống hiện thị ngôn ngữ có thể chuyển đổi</w:t>
             </w:r>
           </w:p>
           <w:p>
             <w:pPr>
               <w:widowControl w:val="0"/>
               <w:spacing w:line="240" w:lineRule="auto"/>
+              <w:rPr>
+                <w:lang w:val="en-US"/>
+              </w:rPr>
             </w:pPr>
             <w:r>
-              <w:t>7. Hệ thống hiển thị giao diện xác thực tài khoản thành công</w:t>
+              <w:rPr>
+                <w:lang w:val="en-US"/>
+              </w:rPr>
+              <w:t>4. Người dùng click vào ngôn ngữ muốn chuyển đổi</w:t>
+            </w:r>
+          </w:p>
+          <w:p>
+            <w:pPr>
+              <w:widowControl w:val="0"/>
+              <w:spacing w:line="240" w:lineRule="auto"/>
+              <w:rPr>
+                <w:lang w:val="en-US"/>
+              </w:rPr>
+            </w:pPr>
+            <w:r>
+              <w:rPr>
+                <w:lang w:val="en-US"/>
+              </w:rPr>
+              <w:t>5. Hệ thống thông báo chuyển đổi thành công</w:t>
             </w:r>
           </w:p>
         </w:tc>
@@ -1936,73 +2907,12 @@
           <w:szCs w:val="30"/>
         </w:rPr>
       </w:pPr>
-      <w:bookmarkStart w:id="18" w:name="_e3kolshikbny" w:colFirst="0" w:colLast="0"/>
-      <w:bookmarkEnd w:id="18"/>
-      <w:r>
-        <w:rPr>
-          <w:sz w:val="30"/>
-          <w:szCs w:val="30"/>
-        </w:rPr>
-        <w:t xml:space="preserve">1.4.2 </w:t>
-      </w:r>
-      <w:r>
-        <w:rPr>
-          <w:sz w:val="30"/>
-          <w:szCs w:val="30"/>
-        </w:rPr>
-        <w:t>Use</w:t>
-      </w:r>
-      <w:r>
-        <w:rPr>
-          <w:sz w:val="30"/>
-          <w:szCs w:val="30"/>
-          <w:lang w:val="vi-VN"/>
-        </w:rPr>
-        <w:t xml:space="preserve"> c</w:t>
-      </w:r>
-      <w:r>
-        <w:rPr>
-          <w:sz w:val="30"/>
-          <w:szCs w:val="30"/>
-        </w:rPr>
-        <w:t>ase</w:t>
-      </w:r>
-      <w:r>
-        <w:rPr>
-          <w:sz w:val="30"/>
-          <w:szCs w:val="30"/>
-        </w:rPr>
-        <w:t xml:space="preserve"> Đăng nhập</w:t>
-      </w:r>
-    </w:p>
-    <w:p>
-      <w:pPr>
-        <w:rPr>
-          <w:lang w:val="vi-VN"/>
-        </w:rPr>
-      </w:pPr>
-      <w:r>
-        <w:rPr>
-          <w:lang w:val="vi-VN"/>
-        </w:rPr>
-        <w:t>…</w:t>
-      </w:r>
-    </w:p>
-    <w:p>
-      <w:pPr>
-        <w:pStyle w:val="Heading3"/>
-        <w:rPr>
-          <w:sz w:val="30"/>
-          <w:szCs w:val="30"/>
-        </w:rPr>
-      </w:pPr>
-      <w:bookmarkStart w:id="19" w:name="_2kxqrook7poe" w:colFirst="0" w:colLast="0"/>
-      <w:bookmarkEnd w:id="19"/>
-      <w:r>
-        <w:rPr>
-          <w:sz w:val="30"/>
-          <w:szCs w:val="30"/>
-        </w:rPr>
+      <w:r>
+        <w:rPr>
+          <w:sz w:val="30"/>
+          <w:szCs w:val="30"/>
+        </w:rPr>
+        <w:lastRenderedPageBreak/>
         <w:t xml:space="preserve">1.4.3 </w:t>
       </w:r>
       <w:r>
@@ -2295,7 +3205,6 @@
           <w:sz w:val="30"/>
           <w:szCs w:val="30"/>
         </w:rPr>
-        <w:lastRenderedPageBreak/>
         <w:t xml:space="preserve">1.4.8 </w:t>
       </w:r>
       <w:r>
@@ -2622,6 +3531,7 @@
           <w:sz w:val="30"/>
           <w:szCs w:val="30"/>
         </w:rPr>
+        <w:lastRenderedPageBreak/>
         <w:t xml:space="preserve">1.5.3 </w:t>
       </w:r>
       <w:r>
@@ -2808,7 +3718,6 @@
           <w:sz w:val="30"/>
           <w:szCs w:val="30"/>
         </w:rPr>
-        <w:lastRenderedPageBreak/>
         <w:t xml:space="preserve">1.5.6 </w:t>
       </w:r>
       <w:r>
@@ -3043,6 +3952,7 @@
       <w:bookmarkStart w:id="36" w:name="_hluxesdar01" w:colFirst="0" w:colLast="0"/>
       <w:bookmarkEnd w:id="36"/>
       <w:r>
+        <w:lastRenderedPageBreak/>
         <w:t xml:space="preserve">1.5.11 </w:t>
       </w:r>
       <w:r>
@@ -3262,6 +4172,7 @@
       <w:bookmarkEnd w:id="40"/>
       <w:r>
         <w:rPr>
+          <w:noProof/>
           <w:lang w:val="en-US"/>
         </w:rPr>
         <w:drawing>
@@ -3335,15 +4246,12 @@
       <w:bookmarkStart w:id="41" w:name="_otpijvv2ic6r" w:colFirst="0" w:colLast="0"/>
       <w:bookmarkEnd w:id="41"/>
       <w:r>
-        <w:rPr>
-          <w:noProof/>
-        </w:rPr>
         <w:lastRenderedPageBreak/>
         <w:drawing>
-          <wp:inline distT="0" distB="0" distL="0" distR="0" wp14:anchorId="400C27E8" wp14:editId="488E6520">
-            <wp:extent cx="5733415" cy="3260725"/>
+          <wp:inline distT="0" distB="0" distL="0" distR="0" wp14:anchorId="576968D3" wp14:editId="73E7A56C">
+            <wp:extent cx="5733415" cy="3259455"/>
             <wp:effectExtent l="0" t="0" r="635" b="0"/>
-            <wp:docPr id="1354005552" name="Picture 1" descr="A computer screen shot of a computer&#10;&#10;Description automatically generated"/>
+            <wp:docPr id="1185200105" name="Picture 1" descr="A computer screen shot of a computer&#10;&#10;Description automatically generated"/>
             <wp:cNvGraphicFramePr>
               <a:graphicFrameLocks xmlns:a="http://schemas.openxmlformats.org/drawingml/2006/main" noChangeAspect="1"/>
             </wp:cNvGraphicFramePr>
@@ -3351,7 +4259,7 @@
               <a:graphicData uri="http://schemas.openxmlformats.org/drawingml/2006/picture">
                 <pic:pic xmlns:pic="http://schemas.openxmlformats.org/drawingml/2006/picture">
                   <pic:nvPicPr>
-                    <pic:cNvPr id="1354005552" name="Picture 1" descr="A computer screen shot of a computer&#10;&#10;Description automatically generated"/>
+                    <pic:cNvPr id="1185200105" name="Picture 1" descr="A computer screen shot of a computer&#10;&#10;Description automatically generated"/>
                     <pic:cNvPicPr/>
                   </pic:nvPicPr>
                   <pic:blipFill>
@@ -3363,7 +4271,7 @@
                   <pic:spPr>
                     <a:xfrm>
                       <a:off x="0" y="0"/>
-                      <a:ext cx="5733415" cy="3260725"/>
+                      <a:ext cx="5733415" cy="3259455"/>
                     </a:xfrm>
                     <a:prstGeom prst="rect">
                       <a:avLst/>
@@ -5550,6 +6458,119 @@
     </w:lvl>
   </w:abstractNum>
   <w:abstractNum w:abstractNumId="4" w15:restartNumberingAfterBreak="0">
+    <w:nsid w:val="097C16EA"/>
+    <w:multiLevelType w:val="hybridMultilevel"/>
+    <w:tmpl w:val="9F88BF80"/>
+    <w:lvl w:ilvl="0" w:tplc="CC464DD6">
+      <w:start w:val="1"/>
+      <w:numFmt w:val="bullet"/>
+      <w:lvlText w:val="-"/>
+      <w:lvlJc w:val="left"/>
+      <w:pPr>
+        <w:ind w:left="720" w:hanging="360"/>
+      </w:pPr>
+      <w:rPr>
+        <w:rFonts w:ascii="Times New Roman" w:eastAsia="Times New Roman" w:hAnsi="Times New Roman" w:cs="Times New Roman" w:hint="default"/>
+      </w:rPr>
+    </w:lvl>
+    <w:lvl w:ilvl="1" w:tplc="04090003" w:tentative="1">
+      <w:start w:val="1"/>
+      <w:numFmt w:val="bullet"/>
+      <w:lvlText w:val="o"/>
+      <w:lvlJc w:val="left"/>
+      <w:pPr>
+        <w:ind w:left="1440" w:hanging="360"/>
+      </w:pPr>
+      <w:rPr>
+        <w:rFonts w:ascii="Courier New" w:hAnsi="Courier New" w:cs="Courier New" w:hint="default"/>
+      </w:rPr>
+    </w:lvl>
+    <w:lvl w:ilvl="2" w:tplc="04090005" w:tentative="1">
+      <w:start w:val="1"/>
+      <w:numFmt w:val="bullet"/>
+      <w:lvlText w:val=""/>
+      <w:lvlJc w:val="left"/>
+      <w:pPr>
+        <w:ind w:left="2160" w:hanging="360"/>
+      </w:pPr>
+      <w:rPr>
+        <w:rFonts w:ascii="Wingdings" w:hAnsi="Wingdings" w:hint="default"/>
+      </w:rPr>
+    </w:lvl>
+    <w:lvl w:ilvl="3" w:tplc="04090001" w:tentative="1">
+      <w:start w:val="1"/>
+      <w:numFmt w:val="bullet"/>
+      <w:lvlText w:val=""/>
+      <w:lvlJc w:val="left"/>
+      <w:pPr>
+        <w:ind w:left="2880" w:hanging="360"/>
+      </w:pPr>
+      <w:rPr>
+        <w:rFonts w:ascii="Symbol" w:hAnsi="Symbol" w:hint="default"/>
+      </w:rPr>
+    </w:lvl>
+    <w:lvl w:ilvl="4" w:tplc="04090003" w:tentative="1">
+      <w:start w:val="1"/>
+      <w:numFmt w:val="bullet"/>
+      <w:lvlText w:val="o"/>
+      <w:lvlJc w:val="left"/>
+      <w:pPr>
+        <w:ind w:left="3600" w:hanging="360"/>
+      </w:pPr>
+      <w:rPr>
+        <w:rFonts w:ascii="Courier New" w:hAnsi="Courier New" w:cs="Courier New" w:hint="default"/>
+      </w:rPr>
+    </w:lvl>
+    <w:lvl w:ilvl="5" w:tplc="04090005" w:tentative="1">
+      <w:start w:val="1"/>
+      <w:numFmt w:val="bullet"/>
+      <w:lvlText w:val=""/>
+      <w:lvlJc w:val="left"/>
+      <w:pPr>
+        <w:ind w:left="4320" w:hanging="360"/>
+      </w:pPr>
+      <w:rPr>
+        <w:rFonts w:ascii="Wingdings" w:hAnsi="Wingdings" w:hint="default"/>
+      </w:rPr>
+    </w:lvl>
+    <w:lvl w:ilvl="6" w:tplc="04090001" w:tentative="1">
+      <w:start w:val="1"/>
+      <w:numFmt w:val="bullet"/>
+      <w:lvlText w:val=""/>
+      <w:lvlJc w:val="left"/>
+      <w:pPr>
+        <w:ind w:left="5040" w:hanging="360"/>
+      </w:pPr>
+      <w:rPr>
+        <w:rFonts w:ascii="Symbol" w:hAnsi="Symbol" w:hint="default"/>
+      </w:rPr>
+    </w:lvl>
+    <w:lvl w:ilvl="7" w:tplc="04090003" w:tentative="1">
+      <w:start w:val="1"/>
+      <w:numFmt w:val="bullet"/>
+      <w:lvlText w:val="o"/>
+      <w:lvlJc w:val="left"/>
+      <w:pPr>
+        <w:ind w:left="5760" w:hanging="360"/>
+      </w:pPr>
+      <w:rPr>
+        <w:rFonts w:ascii="Courier New" w:hAnsi="Courier New" w:cs="Courier New" w:hint="default"/>
+      </w:rPr>
+    </w:lvl>
+    <w:lvl w:ilvl="8" w:tplc="04090005" w:tentative="1">
+      <w:start w:val="1"/>
+      <w:numFmt w:val="bullet"/>
+      <w:lvlText w:val=""/>
+      <w:lvlJc w:val="left"/>
+      <w:pPr>
+        <w:ind w:left="6480" w:hanging="360"/>
+      </w:pPr>
+      <w:rPr>
+        <w:rFonts w:ascii="Wingdings" w:hAnsi="Wingdings" w:hint="default"/>
+      </w:rPr>
+    </w:lvl>
+  </w:abstractNum>
+  <w:abstractNum w:abstractNumId="5" w15:restartNumberingAfterBreak="0">
     <w:nsid w:val="0E44798F"/>
     <w:multiLevelType w:val="multilevel"/>
     <w:tmpl w:val="5CEC36D8"/>
@@ -5662,7 +6683,7 @@
       </w:rPr>
     </w:lvl>
   </w:abstractNum>
-  <w:abstractNum w:abstractNumId="5" w15:restartNumberingAfterBreak="0">
+  <w:abstractNum w:abstractNumId="6" w15:restartNumberingAfterBreak="0">
     <w:nsid w:val="15A75DAD"/>
     <w:multiLevelType w:val="multilevel"/>
     <w:tmpl w:val="172A2960"/>
@@ -5775,7 +6796,7 @@
       </w:rPr>
     </w:lvl>
   </w:abstractNum>
-  <w:abstractNum w:abstractNumId="6" w15:restartNumberingAfterBreak="0">
+  <w:abstractNum w:abstractNumId="7" w15:restartNumberingAfterBreak="0">
     <w:nsid w:val="1CF87B59"/>
     <w:multiLevelType w:val="multilevel"/>
     <w:tmpl w:val="B47EBBE8"/>
@@ -5888,7 +6909,7 @@
       </w:rPr>
     </w:lvl>
   </w:abstractNum>
-  <w:abstractNum w:abstractNumId="7" w15:restartNumberingAfterBreak="0">
+  <w:abstractNum w:abstractNumId="8" w15:restartNumberingAfterBreak="0">
     <w:nsid w:val="1F263D27"/>
     <w:multiLevelType w:val="multilevel"/>
     <w:tmpl w:val="9092D954"/>
@@ -6001,7 +7022,7 @@
       </w:rPr>
     </w:lvl>
   </w:abstractNum>
-  <w:abstractNum w:abstractNumId="8" w15:restartNumberingAfterBreak="0">
+  <w:abstractNum w:abstractNumId="9" w15:restartNumberingAfterBreak="0">
     <w:nsid w:val="231B68D7"/>
     <w:multiLevelType w:val="multilevel"/>
     <w:tmpl w:val="B1FA4B18"/>
@@ -6114,7 +7135,7 @@
       </w:rPr>
     </w:lvl>
   </w:abstractNum>
-  <w:abstractNum w:abstractNumId="9" w15:restartNumberingAfterBreak="0">
+  <w:abstractNum w:abstractNumId="10" w15:restartNumberingAfterBreak="0">
     <w:nsid w:val="233D1481"/>
     <w:multiLevelType w:val="multilevel"/>
     <w:tmpl w:val="99CE1E88"/>
@@ -6227,7 +7248,7 @@
       </w:rPr>
     </w:lvl>
   </w:abstractNum>
-  <w:abstractNum w:abstractNumId="10" w15:restartNumberingAfterBreak="0">
+  <w:abstractNum w:abstractNumId="11" w15:restartNumberingAfterBreak="0">
     <w:nsid w:val="24CB3EE4"/>
     <w:multiLevelType w:val="multilevel"/>
     <w:tmpl w:val="07940D9A"/>
@@ -6340,7 +7361,7 @@
       </w:rPr>
     </w:lvl>
   </w:abstractNum>
-  <w:abstractNum w:abstractNumId="11" w15:restartNumberingAfterBreak="0">
+  <w:abstractNum w:abstractNumId="12" w15:restartNumberingAfterBreak="0">
     <w:nsid w:val="26BE7FFD"/>
     <w:multiLevelType w:val="multilevel"/>
     <w:tmpl w:val="CB6ED3D0"/>
@@ -6453,7 +7474,120 @@
       </w:rPr>
     </w:lvl>
   </w:abstractNum>
-  <w:abstractNum w:abstractNumId="12" w15:restartNumberingAfterBreak="0">
+  <w:abstractNum w:abstractNumId="13" w15:restartNumberingAfterBreak="0">
+    <w:nsid w:val="34404341"/>
+    <w:multiLevelType w:val="hybridMultilevel"/>
+    <w:tmpl w:val="0F6C1C28"/>
+    <w:lvl w:ilvl="0" w:tplc="6E96F5D2">
+      <w:start w:val="1"/>
+      <w:numFmt w:val="bullet"/>
+      <w:lvlText w:val="-"/>
+      <w:lvlJc w:val="left"/>
+      <w:pPr>
+        <w:ind w:left="720" w:hanging="360"/>
+      </w:pPr>
+      <w:rPr>
+        <w:rFonts w:ascii="Times New Roman" w:eastAsia="Times New Roman" w:hAnsi="Times New Roman" w:cs="Times New Roman" w:hint="default"/>
+      </w:rPr>
+    </w:lvl>
+    <w:lvl w:ilvl="1" w:tplc="04090003" w:tentative="1">
+      <w:start w:val="1"/>
+      <w:numFmt w:val="bullet"/>
+      <w:lvlText w:val="o"/>
+      <w:lvlJc w:val="left"/>
+      <w:pPr>
+        <w:ind w:left="1440" w:hanging="360"/>
+      </w:pPr>
+      <w:rPr>
+        <w:rFonts w:ascii="Courier New" w:hAnsi="Courier New" w:cs="Courier New" w:hint="default"/>
+      </w:rPr>
+    </w:lvl>
+    <w:lvl w:ilvl="2" w:tplc="04090005" w:tentative="1">
+      <w:start w:val="1"/>
+      <w:numFmt w:val="bullet"/>
+      <w:lvlText w:val=""/>
+      <w:lvlJc w:val="left"/>
+      <w:pPr>
+        <w:ind w:left="2160" w:hanging="360"/>
+      </w:pPr>
+      <w:rPr>
+        <w:rFonts w:ascii="Wingdings" w:hAnsi="Wingdings" w:hint="default"/>
+      </w:rPr>
+    </w:lvl>
+    <w:lvl w:ilvl="3" w:tplc="04090001" w:tentative="1">
+      <w:start w:val="1"/>
+      <w:numFmt w:val="bullet"/>
+      <w:lvlText w:val=""/>
+      <w:lvlJc w:val="left"/>
+      <w:pPr>
+        <w:ind w:left="2880" w:hanging="360"/>
+      </w:pPr>
+      <w:rPr>
+        <w:rFonts w:ascii="Symbol" w:hAnsi="Symbol" w:hint="default"/>
+      </w:rPr>
+    </w:lvl>
+    <w:lvl w:ilvl="4" w:tplc="04090003" w:tentative="1">
+      <w:start w:val="1"/>
+      <w:numFmt w:val="bullet"/>
+      <w:lvlText w:val="o"/>
+      <w:lvlJc w:val="left"/>
+      <w:pPr>
+        <w:ind w:left="3600" w:hanging="360"/>
+      </w:pPr>
+      <w:rPr>
+        <w:rFonts w:ascii="Courier New" w:hAnsi="Courier New" w:cs="Courier New" w:hint="default"/>
+      </w:rPr>
+    </w:lvl>
+    <w:lvl w:ilvl="5" w:tplc="04090005" w:tentative="1">
+      <w:start w:val="1"/>
+      <w:numFmt w:val="bullet"/>
+      <w:lvlText w:val=""/>
+      <w:lvlJc w:val="left"/>
+      <w:pPr>
+        <w:ind w:left="4320" w:hanging="360"/>
+      </w:pPr>
+      <w:rPr>
+        <w:rFonts w:ascii="Wingdings" w:hAnsi="Wingdings" w:hint="default"/>
+      </w:rPr>
+    </w:lvl>
+    <w:lvl w:ilvl="6" w:tplc="04090001" w:tentative="1">
+      <w:start w:val="1"/>
+      <w:numFmt w:val="bullet"/>
+      <w:lvlText w:val=""/>
+      <w:lvlJc w:val="left"/>
+      <w:pPr>
+        <w:ind w:left="5040" w:hanging="360"/>
+      </w:pPr>
+      <w:rPr>
+        <w:rFonts w:ascii="Symbol" w:hAnsi="Symbol" w:hint="default"/>
+      </w:rPr>
+    </w:lvl>
+    <w:lvl w:ilvl="7" w:tplc="04090003" w:tentative="1">
+      <w:start w:val="1"/>
+      <w:numFmt w:val="bullet"/>
+      <w:lvlText w:val="o"/>
+      <w:lvlJc w:val="left"/>
+      <w:pPr>
+        <w:ind w:left="5760" w:hanging="360"/>
+      </w:pPr>
+      <w:rPr>
+        <w:rFonts w:ascii="Courier New" w:hAnsi="Courier New" w:cs="Courier New" w:hint="default"/>
+      </w:rPr>
+    </w:lvl>
+    <w:lvl w:ilvl="8" w:tplc="04090005" w:tentative="1">
+      <w:start w:val="1"/>
+      <w:numFmt w:val="bullet"/>
+      <w:lvlText w:val=""/>
+      <w:lvlJc w:val="left"/>
+      <w:pPr>
+        <w:ind w:left="6480" w:hanging="360"/>
+      </w:pPr>
+      <w:rPr>
+        <w:rFonts w:ascii="Wingdings" w:hAnsi="Wingdings" w:hint="default"/>
+      </w:rPr>
+    </w:lvl>
+  </w:abstractNum>
+  <w:abstractNum w:abstractNumId="14" w15:restartNumberingAfterBreak="0">
     <w:nsid w:val="38177859"/>
     <w:multiLevelType w:val="multilevel"/>
     <w:tmpl w:val="6DCA5E6E"/>
@@ -6566,7 +7700,7 @@
       </w:rPr>
     </w:lvl>
   </w:abstractNum>
-  <w:abstractNum w:abstractNumId="13" w15:restartNumberingAfterBreak="0">
+  <w:abstractNum w:abstractNumId="15" w15:restartNumberingAfterBreak="0">
     <w:nsid w:val="39541C2D"/>
     <w:multiLevelType w:val="multilevel"/>
     <w:tmpl w:val="57500DFA"/>
@@ -6679,7 +7813,7 @@
       </w:rPr>
     </w:lvl>
   </w:abstractNum>
-  <w:abstractNum w:abstractNumId="14" w15:restartNumberingAfterBreak="0">
+  <w:abstractNum w:abstractNumId="16" w15:restartNumberingAfterBreak="0">
     <w:nsid w:val="3F4E5474"/>
     <w:multiLevelType w:val="multilevel"/>
     <w:tmpl w:val="42E22818"/>
@@ -6792,7 +7926,7 @@
       </w:rPr>
     </w:lvl>
   </w:abstractNum>
-  <w:abstractNum w:abstractNumId="15" w15:restartNumberingAfterBreak="0">
+  <w:abstractNum w:abstractNumId="17" w15:restartNumberingAfterBreak="0">
     <w:nsid w:val="41B173F6"/>
     <w:multiLevelType w:val="multilevel"/>
     <w:tmpl w:val="CB20141C"/>
@@ -6905,7 +8039,120 @@
       </w:rPr>
     </w:lvl>
   </w:abstractNum>
-  <w:abstractNum w:abstractNumId="16" w15:restartNumberingAfterBreak="0">
+  <w:abstractNum w:abstractNumId="18" w15:restartNumberingAfterBreak="0">
+    <w:nsid w:val="48E250B8"/>
+    <w:multiLevelType w:val="hybridMultilevel"/>
+    <w:tmpl w:val="568A450E"/>
+    <w:lvl w:ilvl="0" w:tplc="A32C6B9A">
+      <w:start w:val="1"/>
+      <w:numFmt w:val="bullet"/>
+      <w:lvlText w:val="-"/>
+      <w:lvlJc w:val="left"/>
+      <w:pPr>
+        <w:ind w:left="720" w:hanging="360"/>
+      </w:pPr>
+      <w:rPr>
+        <w:rFonts w:ascii="Times New Roman" w:eastAsia="Times New Roman" w:hAnsi="Times New Roman" w:cs="Times New Roman" w:hint="default"/>
+      </w:rPr>
+    </w:lvl>
+    <w:lvl w:ilvl="1" w:tplc="04090003" w:tentative="1">
+      <w:start w:val="1"/>
+      <w:numFmt w:val="bullet"/>
+      <w:lvlText w:val="o"/>
+      <w:lvlJc w:val="left"/>
+      <w:pPr>
+        <w:ind w:left="1440" w:hanging="360"/>
+      </w:pPr>
+      <w:rPr>
+        <w:rFonts w:ascii="Courier New" w:hAnsi="Courier New" w:cs="Courier New" w:hint="default"/>
+      </w:rPr>
+    </w:lvl>
+    <w:lvl w:ilvl="2" w:tplc="04090005" w:tentative="1">
+      <w:start w:val="1"/>
+      <w:numFmt w:val="bullet"/>
+      <w:lvlText w:val=""/>
+      <w:lvlJc w:val="left"/>
+      <w:pPr>
+        <w:ind w:left="2160" w:hanging="360"/>
+      </w:pPr>
+      <w:rPr>
+        <w:rFonts w:ascii="Wingdings" w:hAnsi="Wingdings" w:hint="default"/>
+      </w:rPr>
+    </w:lvl>
+    <w:lvl w:ilvl="3" w:tplc="04090001" w:tentative="1">
+      <w:start w:val="1"/>
+      <w:numFmt w:val="bullet"/>
+      <w:lvlText w:val=""/>
+      <w:lvlJc w:val="left"/>
+      <w:pPr>
+        <w:ind w:left="2880" w:hanging="360"/>
+      </w:pPr>
+      <w:rPr>
+        <w:rFonts w:ascii="Symbol" w:hAnsi="Symbol" w:hint="default"/>
+      </w:rPr>
+    </w:lvl>
+    <w:lvl w:ilvl="4" w:tplc="04090003" w:tentative="1">
+      <w:start w:val="1"/>
+      <w:numFmt w:val="bullet"/>
+      <w:lvlText w:val="o"/>
+      <w:lvlJc w:val="left"/>
+      <w:pPr>
+        <w:ind w:left="3600" w:hanging="360"/>
+      </w:pPr>
+      <w:rPr>
+        <w:rFonts w:ascii="Courier New" w:hAnsi="Courier New" w:cs="Courier New" w:hint="default"/>
+      </w:rPr>
+    </w:lvl>
+    <w:lvl w:ilvl="5" w:tplc="04090005" w:tentative="1">
+      <w:start w:val="1"/>
+      <w:numFmt w:val="bullet"/>
+      <w:lvlText w:val=""/>
+      <w:lvlJc w:val="left"/>
+      <w:pPr>
+        <w:ind w:left="4320" w:hanging="360"/>
+      </w:pPr>
+      <w:rPr>
+        <w:rFonts w:ascii="Wingdings" w:hAnsi="Wingdings" w:hint="default"/>
+      </w:rPr>
+    </w:lvl>
+    <w:lvl w:ilvl="6" w:tplc="04090001" w:tentative="1">
+      <w:start w:val="1"/>
+      <w:numFmt w:val="bullet"/>
+      <w:lvlText w:val=""/>
+      <w:lvlJc w:val="left"/>
+      <w:pPr>
+        <w:ind w:left="5040" w:hanging="360"/>
+      </w:pPr>
+      <w:rPr>
+        <w:rFonts w:ascii="Symbol" w:hAnsi="Symbol" w:hint="default"/>
+      </w:rPr>
+    </w:lvl>
+    <w:lvl w:ilvl="7" w:tplc="04090003" w:tentative="1">
+      <w:start w:val="1"/>
+      <w:numFmt w:val="bullet"/>
+      <w:lvlText w:val="o"/>
+      <w:lvlJc w:val="left"/>
+      <w:pPr>
+        <w:ind w:left="5760" w:hanging="360"/>
+      </w:pPr>
+      <w:rPr>
+        <w:rFonts w:ascii="Courier New" w:hAnsi="Courier New" w:cs="Courier New" w:hint="default"/>
+      </w:rPr>
+    </w:lvl>
+    <w:lvl w:ilvl="8" w:tplc="04090005" w:tentative="1">
+      <w:start w:val="1"/>
+      <w:numFmt w:val="bullet"/>
+      <w:lvlText w:val=""/>
+      <w:lvlJc w:val="left"/>
+      <w:pPr>
+        <w:ind w:left="6480" w:hanging="360"/>
+      </w:pPr>
+      <w:rPr>
+        <w:rFonts w:ascii="Wingdings" w:hAnsi="Wingdings" w:hint="default"/>
+      </w:rPr>
+    </w:lvl>
+  </w:abstractNum>
+  <w:abstractNum w:abstractNumId="19" w15:restartNumberingAfterBreak="0">
     <w:nsid w:val="4A027113"/>
     <w:multiLevelType w:val="hybridMultilevel"/>
     <w:tmpl w:val="84F079B0"/>
@@ -7045,7 +8292,7 @@
       </w:rPr>
     </w:lvl>
   </w:abstractNum>
-  <w:abstractNum w:abstractNumId="17" w15:restartNumberingAfterBreak="0">
+  <w:abstractNum w:abstractNumId="20" w15:restartNumberingAfterBreak="0">
     <w:nsid w:val="4B8E46C5"/>
     <w:multiLevelType w:val="multilevel"/>
     <w:tmpl w:val="71C04DE8"/>
@@ -7158,7 +8405,7 @@
       </w:rPr>
     </w:lvl>
   </w:abstractNum>
-  <w:abstractNum w:abstractNumId="18" w15:restartNumberingAfterBreak="0">
+  <w:abstractNum w:abstractNumId="21" w15:restartNumberingAfterBreak="0">
     <w:nsid w:val="52455936"/>
     <w:multiLevelType w:val="multilevel"/>
     <w:tmpl w:val="4C049E28"/>
@@ -7271,7 +8518,7 @@
       </w:rPr>
     </w:lvl>
   </w:abstractNum>
-  <w:abstractNum w:abstractNumId="19" w15:restartNumberingAfterBreak="0">
+  <w:abstractNum w:abstractNumId="22" w15:restartNumberingAfterBreak="0">
     <w:nsid w:val="55A44449"/>
     <w:multiLevelType w:val="multilevel"/>
     <w:tmpl w:val="B7524266"/>
@@ -7384,7 +8631,120 @@
       </w:rPr>
     </w:lvl>
   </w:abstractNum>
-  <w:abstractNum w:abstractNumId="20" w15:restartNumberingAfterBreak="0">
+  <w:abstractNum w:abstractNumId="23" w15:restartNumberingAfterBreak="0">
+    <w:nsid w:val="571E6A55"/>
+    <w:multiLevelType w:val="hybridMultilevel"/>
+    <w:tmpl w:val="5A1C6002"/>
+    <w:lvl w:ilvl="0" w:tplc="AA4CA8AC">
+      <w:start w:val="1"/>
+      <w:numFmt w:val="bullet"/>
+      <w:lvlText w:val="-"/>
+      <w:lvlJc w:val="left"/>
+      <w:pPr>
+        <w:ind w:left="720" w:hanging="360"/>
+      </w:pPr>
+      <w:rPr>
+        <w:rFonts w:ascii="Times New Roman" w:eastAsia="Times New Roman" w:hAnsi="Times New Roman" w:cs="Times New Roman" w:hint="default"/>
+      </w:rPr>
+    </w:lvl>
+    <w:lvl w:ilvl="1" w:tplc="04090003" w:tentative="1">
+      <w:start w:val="1"/>
+      <w:numFmt w:val="bullet"/>
+      <w:lvlText w:val="o"/>
+      <w:lvlJc w:val="left"/>
+      <w:pPr>
+        <w:ind w:left="1440" w:hanging="360"/>
+      </w:pPr>
+      <w:rPr>
+        <w:rFonts w:ascii="Courier New" w:hAnsi="Courier New" w:cs="Courier New" w:hint="default"/>
+      </w:rPr>
+    </w:lvl>
+    <w:lvl w:ilvl="2" w:tplc="04090005" w:tentative="1">
+      <w:start w:val="1"/>
+      <w:numFmt w:val="bullet"/>
+      <w:lvlText w:val=""/>
+      <w:lvlJc w:val="left"/>
+      <w:pPr>
+        <w:ind w:left="2160" w:hanging="360"/>
+      </w:pPr>
+      <w:rPr>
+        <w:rFonts w:ascii="Wingdings" w:hAnsi="Wingdings" w:hint="default"/>
+      </w:rPr>
+    </w:lvl>
+    <w:lvl w:ilvl="3" w:tplc="04090001" w:tentative="1">
+      <w:start w:val="1"/>
+      <w:numFmt w:val="bullet"/>
+      <w:lvlText w:val=""/>
+      <w:lvlJc w:val="left"/>
+      <w:pPr>
+        <w:ind w:left="2880" w:hanging="360"/>
+      </w:pPr>
+      <w:rPr>
+        <w:rFonts w:ascii="Symbol" w:hAnsi="Symbol" w:hint="default"/>
+      </w:rPr>
+    </w:lvl>
+    <w:lvl w:ilvl="4" w:tplc="04090003" w:tentative="1">
+      <w:start w:val="1"/>
+      <w:numFmt w:val="bullet"/>
+      <w:lvlText w:val="o"/>
+      <w:lvlJc w:val="left"/>
+      <w:pPr>
+        <w:ind w:left="3600" w:hanging="360"/>
+      </w:pPr>
+      <w:rPr>
+        <w:rFonts w:ascii="Courier New" w:hAnsi="Courier New" w:cs="Courier New" w:hint="default"/>
+      </w:rPr>
+    </w:lvl>
+    <w:lvl w:ilvl="5" w:tplc="04090005" w:tentative="1">
+      <w:start w:val="1"/>
+      <w:numFmt w:val="bullet"/>
+      <w:lvlText w:val=""/>
+      <w:lvlJc w:val="left"/>
+      <w:pPr>
+        <w:ind w:left="4320" w:hanging="360"/>
+      </w:pPr>
+      <w:rPr>
+        <w:rFonts w:ascii="Wingdings" w:hAnsi="Wingdings" w:hint="default"/>
+      </w:rPr>
+    </w:lvl>
+    <w:lvl w:ilvl="6" w:tplc="04090001" w:tentative="1">
+      <w:start w:val="1"/>
+      <w:numFmt w:val="bullet"/>
+      <w:lvlText w:val=""/>
+      <w:lvlJc w:val="left"/>
+      <w:pPr>
+        <w:ind w:left="5040" w:hanging="360"/>
+      </w:pPr>
+      <w:rPr>
+        <w:rFonts w:ascii="Symbol" w:hAnsi="Symbol" w:hint="default"/>
+      </w:rPr>
+    </w:lvl>
+    <w:lvl w:ilvl="7" w:tplc="04090003" w:tentative="1">
+      <w:start w:val="1"/>
+      <w:numFmt w:val="bullet"/>
+      <w:lvlText w:val="o"/>
+      <w:lvlJc w:val="left"/>
+      <w:pPr>
+        <w:ind w:left="5760" w:hanging="360"/>
+      </w:pPr>
+      <w:rPr>
+        <w:rFonts w:ascii="Courier New" w:hAnsi="Courier New" w:cs="Courier New" w:hint="default"/>
+      </w:rPr>
+    </w:lvl>
+    <w:lvl w:ilvl="8" w:tplc="04090005" w:tentative="1">
+      <w:start w:val="1"/>
+      <w:numFmt w:val="bullet"/>
+      <w:lvlText w:val=""/>
+      <w:lvlJc w:val="left"/>
+      <w:pPr>
+        <w:ind w:left="6480" w:hanging="360"/>
+      </w:pPr>
+      <w:rPr>
+        <w:rFonts w:ascii="Wingdings" w:hAnsi="Wingdings" w:hint="default"/>
+      </w:rPr>
+    </w:lvl>
+  </w:abstractNum>
+  <w:abstractNum w:abstractNumId="24" w15:restartNumberingAfterBreak="0">
     <w:nsid w:val="5877106E"/>
     <w:multiLevelType w:val="multilevel"/>
     <w:tmpl w:val="00669810"/>
@@ -7497,7 +8857,7 @@
       </w:rPr>
     </w:lvl>
   </w:abstractNum>
-  <w:abstractNum w:abstractNumId="21" w15:restartNumberingAfterBreak="0">
+  <w:abstractNum w:abstractNumId="25" w15:restartNumberingAfterBreak="0">
     <w:nsid w:val="62D01E45"/>
     <w:multiLevelType w:val="multilevel"/>
     <w:tmpl w:val="0A1EA23C"/>
@@ -7610,7 +8970,7 @@
       </w:rPr>
     </w:lvl>
   </w:abstractNum>
-  <w:abstractNum w:abstractNumId="22" w15:restartNumberingAfterBreak="0">
+  <w:abstractNum w:abstractNumId="26" w15:restartNumberingAfterBreak="0">
     <w:nsid w:val="66F336D2"/>
     <w:multiLevelType w:val="multilevel"/>
     <w:tmpl w:val="8AE4CB06"/>
@@ -7723,7 +9083,7 @@
       </w:rPr>
     </w:lvl>
   </w:abstractNum>
-  <w:abstractNum w:abstractNumId="23" w15:restartNumberingAfterBreak="0">
+  <w:abstractNum w:abstractNumId="27" w15:restartNumberingAfterBreak="0">
     <w:nsid w:val="73960C1A"/>
     <w:multiLevelType w:val="multilevel"/>
     <w:tmpl w:val="D17E6A0E"/>
@@ -7836,7 +9196,7 @@
       </w:rPr>
     </w:lvl>
   </w:abstractNum>
-  <w:abstractNum w:abstractNumId="24" w15:restartNumberingAfterBreak="0">
+  <w:abstractNum w:abstractNumId="28" w15:restartNumberingAfterBreak="0">
     <w:nsid w:val="7A81022A"/>
     <w:multiLevelType w:val="multilevel"/>
     <w:tmpl w:val="42CCD6C0"/>
@@ -7949,7 +9309,7 @@
       </w:rPr>
     </w:lvl>
   </w:abstractNum>
-  <w:abstractNum w:abstractNumId="25" w15:restartNumberingAfterBreak="0">
+  <w:abstractNum w:abstractNumId="29" w15:restartNumberingAfterBreak="0">
     <w:nsid w:val="7F72117D"/>
     <w:multiLevelType w:val="multilevel"/>
     <w:tmpl w:val="56A67828"/>
@@ -8066,79 +9426,91 @@
     <w:abstractNumId w:val="3"/>
   </w:num>
   <w:num w:numId="2" w16cid:durableId="2109426082">
-    <w:abstractNumId w:val="9"/>
+    <w:abstractNumId w:val="10"/>
   </w:num>
   <w:num w:numId="3" w16cid:durableId="829558540">
-    <w:abstractNumId w:val="22"/>
+    <w:abstractNumId w:val="26"/>
   </w:num>
   <w:num w:numId="4" w16cid:durableId="5326054">
-    <w:abstractNumId w:val="5"/>
+    <w:abstractNumId w:val="6"/>
   </w:num>
   <w:num w:numId="5" w16cid:durableId="2000770369">
-    <w:abstractNumId w:val="18"/>
+    <w:abstractNumId w:val="21"/>
   </w:num>
   <w:num w:numId="6" w16cid:durableId="1777556187">
     <w:abstractNumId w:val="0"/>
   </w:num>
   <w:num w:numId="7" w16cid:durableId="1738168326">
-    <w:abstractNumId w:val="20"/>
+    <w:abstractNumId w:val="24"/>
   </w:num>
   <w:num w:numId="8" w16cid:durableId="2065564874">
-    <w:abstractNumId w:val="11"/>
+    <w:abstractNumId w:val="12"/>
   </w:num>
   <w:num w:numId="9" w16cid:durableId="895550305">
-    <w:abstractNumId w:val="13"/>
+    <w:abstractNumId w:val="15"/>
   </w:num>
   <w:num w:numId="10" w16cid:durableId="1878540063">
-    <w:abstractNumId w:val="19"/>
+    <w:abstractNumId w:val="22"/>
   </w:num>
   <w:num w:numId="11" w16cid:durableId="1399400910">
-    <w:abstractNumId w:val="21"/>
+    <w:abstractNumId w:val="25"/>
   </w:num>
   <w:num w:numId="12" w16cid:durableId="1059476737">
-    <w:abstractNumId w:val="14"/>
+    <w:abstractNumId w:val="16"/>
   </w:num>
   <w:num w:numId="13" w16cid:durableId="1016804827">
-    <w:abstractNumId w:val="17"/>
+    <w:abstractNumId w:val="20"/>
   </w:num>
   <w:num w:numId="14" w16cid:durableId="1229146081">
     <w:abstractNumId w:val="1"/>
   </w:num>
   <w:num w:numId="15" w16cid:durableId="684527086">
-    <w:abstractNumId w:val="4"/>
+    <w:abstractNumId w:val="5"/>
   </w:num>
   <w:num w:numId="16" w16cid:durableId="154075276">
-    <w:abstractNumId w:val="12"/>
+    <w:abstractNumId w:val="14"/>
   </w:num>
   <w:num w:numId="17" w16cid:durableId="1652441934">
     <w:abstractNumId w:val="2"/>
   </w:num>
   <w:num w:numId="18" w16cid:durableId="654989640">
-    <w:abstractNumId w:val="15"/>
+    <w:abstractNumId w:val="17"/>
   </w:num>
   <w:num w:numId="19" w16cid:durableId="1996032827">
-    <w:abstractNumId w:val="23"/>
+    <w:abstractNumId w:val="27"/>
   </w:num>
   <w:num w:numId="20" w16cid:durableId="744886523">
-    <w:abstractNumId w:val="6"/>
+    <w:abstractNumId w:val="7"/>
   </w:num>
   <w:num w:numId="21" w16cid:durableId="126120562">
-    <w:abstractNumId w:val="10"/>
+    <w:abstractNumId w:val="11"/>
   </w:num>
   <w:num w:numId="22" w16cid:durableId="743642417">
+    <w:abstractNumId w:val="9"/>
+  </w:num>
+  <w:num w:numId="23" w16cid:durableId="565839666">
     <w:abstractNumId w:val="8"/>
   </w:num>
-  <w:num w:numId="23" w16cid:durableId="565839666">
-    <w:abstractNumId w:val="7"/>
-  </w:num>
   <w:num w:numId="24" w16cid:durableId="2038922357">
-    <w:abstractNumId w:val="25"/>
+    <w:abstractNumId w:val="29"/>
   </w:num>
   <w:num w:numId="25" w16cid:durableId="1139686997">
-    <w:abstractNumId w:val="24"/>
+    <w:abstractNumId w:val="28"/>
   </w:num>
   <w:num w:numId="26" w16cid:durableId="1108811248">
-    <w:abstractNumId w:val="16"/>
+    <w:abstractNumId w:val="19"/>
+  </w:num>
+  <w:num w:numId="27" w16cid:durableId="1182478470">
+    <w:abstractNumId w:val="13"/>
+  </w:num>
+  <w:num w:numId="28" w16cid:durableId="1771583016">
+    <w:abstractNumId w:val="4"/>
+  </w:num>
+  <w:num w:numId="29" w16cid:durableId="1399280103">
+    <w:abstractNumId w:val="18"/>
+  </w:num>
+  <w:num w:numId="30" w16cid:durableId="1206917069">
+    <w:abstractNumId w:val="23"/>
   </w:num>
 </w:numbering>
 </file>

</xml_diff>

<commit_message>
kiem thu giao dien
</commit_message>
<xml_diff>
--- a/Sprint-2/Sprint2.docx
+++ b/Sprint-2/Sprint2.docx
@@ -16559,13 +16559,27 @@
         </w:rPr>
         <w:t xml:space="preserve">Tham khảo báo cáo </w:t>
       </w:r>
-      <w:hyperlink r:id="rId26" w:history="1">
+      <w:hyperlink r:id="rId26" w:anchor="gid=403093210" w:history="1">
         <w:r>
           <w:rPr>
             <w:rStyle w:val="Hyperlink"/>
             <w:lang w:val="vi-VN"/>
           </w:rPr>
-          <w:t>kiểm thử giao diện</w:t>
+          <w:t xml:space="preserve">kiểm thử </w:t>
+        </w:r>
+        <w:r>
+          <w:rPr>
+            <w:rStyle w:val="Hyperlink"/>
+            <w:lang w:val="vi-VN"/>
+          </w:rPr>
+          <w:t>g</w:t>
+        </w:r>
+        <w:r>
+          <w:rPr>
+            <w:rStyle w:val="Hyperlink"/>
+            <w:lang w:val="vi-VN"/>
+          </w:rPr>
+          <w:t>iao diện</w:t>
         </w:r>
       </w:hyperlink>
     </w:p>

</xml_diff>